<commit_message>
uzupełnienie sekcji cel symulacji
</commit_message>
<xml_diff>
--- a/raport_3.0.docx
+++ b/raport_3.0.docx
@@ -2328,19 +2328,6 @@
         <w:jc w:val="both"/>
         <w:rPr>
           <w:rFonts w:ascii="Calibri" w:eastAsia="Calibri" w:hAnsi="Calibri" w:cs="Calibri"/>
-          <w:b/>
-          <w:bCs/>
-          <w:color w:val="000000" w:themeColor="text1"/>
-          <w:sz w:val="24"/>
-          <w:szCs w:val="24"/>
-        </w:rPr>
-      </w:pPr>
-    </w:p>
-    <w:p>
-      <w:pPr>
-        <w:jc w:val="both"/>
-        <w:rPr>
-          <w:rFonts w:ascii="Calibri" w:eastAsia="Calibri" w:hAnsi="Calibri" w:cs="Calibri"/>
           <w:color w:val="000000" w:themeColor="text1"/>
           <w:sz w:val="24"/>
           <w:szCs w:val="24"/>
@@ -2501,7 +2488,108 @@
           <w:sz w:val="24"/>
           <w:szCs w:val="24"/>
         </w:rPr>
-        <w:t>Celem symulacji jest obliczenie optymalnych ilości w jakich powinniśmy przygotowywać produkty, tak aby wyrzucać jak najmniej, ale jednocześnie, aby móc wykonać jak największą ilość zamówień.</w:t>
+        <w:t>Celem symulacji jest obliczenie optymalnych ilości</w:t>
+      </w:r>
+      <w:r>
+        <w:rPr>
+          <w:rFonts w:ascii="Calibri" w:eastAsia="Calibri" w:hAnsi="Calibri" w:cs="Calibri"/>
+          <w:color w:val="000000" w:themeColor="text1"/>
+          <w:sz w:val="24"/>
+          <w:szCs w:val="24"/>
+        </w:rPr>
+        <w:t xml:space="preserve"> produktów, które powinno się przygotować</w:t>
+      </w:r>
+      <w:r>
+        <w:rPr>
+          <w:rFonts w:ascii="Calibri" w:eastAsia="Calibri" w:hAnsi="Calibri" w:cs="Calibri"/>
+          <w:color w:val="000000" w:themeColor="text1"/>
+          <w:sz w:val="24"/>
+          <w:szCs w:val="24"/>
+        </w:rPr>
+        <w:t>,</w:t>
+      </w:r>
+      <w:r>
+        <w:rPr>
+          <w:rFonts w:ascii="Calibri" w:eastAsia="Calibri" w:hAnsi="Calibri" w:cs="Calibri"/>
+          <w:color w:val="000000" w:themeColor="text1"/>
+          <w:sz w:val="24"/>
+          <w:szCs w:val="24"/>
+        </w:rPr>
+        <w:t xml:space="preserve"> </w:t>
+      </w:r>
+      <w:r>
+        <w:rPr>
+          <w:rFonts w:ascii="Calibri" w:eastAsia="Calibri" w:hAnsi="Calibri" w:cs="Calibri"/>
+          <w:color w:val="000000" w:themeColor="text1"/>
+          <w:sz w:val="24"/>
+          <w:szCs w:val="24"/>
+        </w:rPr>
+        <w:t xml:space="preserve">tak aby </w:t>
+      </w:r>
+      <w:r>
+        <w:rPr>
+          <w:rFonts w:ascii="Calibri" w:eastAsia="Calibri" w:hAnsi="Calibri" w:cs="Calibri"/>
+          <w:color w:val="000000" w:themeColor="text1"/>
+          <w:sz w:val="24"/>
+          <w:szCs w:val="24"/>
+        </w:rPr>
+        <w:t xml:space="preserve">marnowało ich się </w:t>
+      </w:r>
+      <w:r>
+        <w:rPr>
+          <w:rFonts w:ascii="Calibri" w:eastAsia="Calibri" w:hAnsi="Calibri" w:cs="Calibri"/>
+          <w:color w:val="000000" w:themeColor="text1"/>
+          <w:sz w:val="24"/>
+          <w:szCs w:val="24"/>
+        </w:rPr>
+        <w:t>jak najmniej, ale jednocześnie, aby móc wykonać jak największą ilość zamówień.</w:t>
+      </w:r>
+      <w:r>
+        <w:rPr>
+          <w:rFonts w:ascii="Calibri" w:eastAsia="Calibri" w:hAnsi="Calibri" w:cs="Calibri"/>
+          <w:color w:val="000000" w:themeColor="text1"/>
+          <w:sz w:val="24"/>
+          <w:szCs w:val="24"/>
+        </w:rPr>
+        <w:t xml:space="preserve"> W branży mocno </w:t>
+      </w:r>
+      <w:proofErr w:type="spellStart"/>
+      <w:r>
+        <w:rPr>
+          <w:rFonts w:ascii="Calibri" w:eastAsia="Calibri" w:hAnsi="Calibri" w:cs="Calibri"/>
+          <w:color w:val="000000" w:themeColor="text1"/>
+          <w:sz w:val="24"/>
+          <w:szCs w:val="24"/>
+        </w:rPr>
+        <w:t>konkrencyjnej</w:t>
+      </w:r>
+      <w:proofErr w:type="spellEnd"/>
+      <w:r>
+        <w:rPr>
+          <w:rFonts w:ascii="Calibri" w:eastAsia="Calibri" w:hAnsi="Calibri" w:cs="Calibri"/>
+          <w:color w:val="000000" w:themeColor="text1"/>
+          <w:sz w:val="24"/>
+          <w:szCs w:val="24"/>
+        </w:rPr>
+        <w:t>, jaką jest rynek restauracji fast-food</w:t>
+      </w:r>
+      <w:r>
+        <w:rPr>
+          <w:rFonts w:ascii="Calibri" w:eastAsia="Calibri" w:hAnsi="Calibri" w:cs="Calibri"/>
+          <w:color w:val="000000" w:themeColor="text1"/>
+          <w:sz w:val="24"/>
+          <w:szCs w:val="24"/>
+        </w:rPr>
+        <w:t>,</w:t>
+      </w:r>
+      <w:r>
+        <w:rPr>
+          <w:rFonts w:ascii="Calibri" w:eastAsia="Calibri" w:hAnsi="Calibri" w:cs="Calibri"/>
+          <w:color w:val="000000" w:themeColor="text1"/>
+          <w:sz w:val="24"/>
+          <w:szCs w:val="24"/>
+        </w:rPr>
+        <w:t xml:space="preserve"> nie ma dużej przestrzeni na zwiększanie cen, w związku z tym dążenie do osiągnięcia jak największej sprzedaży wydaje się jedyną możliwością na uzyskanie dochodowości punktu danego lokalu.</w:t>
       </w:r>
     </w:p>
     <w:p>

</xml_diff>